<commit_message>
Updates Github Collaboration File
</commit_message>
<xml_diff>
--- a/10. Github Collaboration WorkFlow.docx
+++ b/10. Github Collaboration WorkFlow.docx
@@ -1,6 +1,6 @@
 
 <file path=word/document.xml><?xml version="1.0" encoding="utf-8"?>
-<w:document xmlns:wpc="http://schemas.microsoft.com/office/word/2010/wordprocessingCanvas" xmlns:cx="http://schemas.microsoft.com/office/drawing/2014/chartex" xmlns:cx1="http://schemas.microsoft.com/office/drawing/2015/9/8/chartex" xmlns:cx2="http://schemas.microsoft.com/office/drawing/2015/10/21/chartex" xmlns:cx3="http://schemas.microsoft.com/office/drawing/2016/5/9/chartex" xmlns:cx4="http://schemas.microsoft.com/office/drawing/2016/5/10/chartex" xmlns:cx5="http://schemas.microsoft.com/office/drawing/2016/5/11/chartex" xmlns:cx6="http://schemas.microsoft.com/office/drawing/2016/5/12/chartex" xmlns:cx7="http://schemas.microsoft.com/office/drawing/2016/5/13/chartex" xmlns:cx8="http://schemas.microsoft.com/office/drawing/2016/5/14/chartex" xmlns:mc="http://schemas.openxmlformats.org/markup-compatibility/2006" xmlns:aink="http://schemas.microsoft.com/office/drawing/2016/ink" xmlns:am3d="http://schemas.microsoft.com/office/drawing/2017/model3d" xmlns:o="urn:schemas-microsoft-com:office:office" xmlns:r="http://schemas.openxmlformats.org/officeDocument/2006/relationships" xmlns:m="http://schemas.openxmlformats.org/officeDocument/2006/math" xmlns:v="urn:schemas-microsoft-com:vml" xmlns:wp14="http://schemas.microsoft.com/office/word/2010/wordprocessingDrawing" xmlns:wp="http://schemas.openxmlformats.org/drawingml/2006/wordprocessingDrawing" xmlns:w10="urn:schemas-microsoft-com:office:word" xmlns:w="http://schemas.openxmlformats.org/wordprocessingml/2006/main" xmlns:w14="http://schemas.microsoft.com/office/word/2010/wordml" xmlns:w15="http://schemas.microsoft.com/office/word/2012/wordml" xmlns:w16cex="http://schemas.microsoft.com/office/word/2018/wordml/cex" xmlns:w16cid="http://schemas.microsoft.com/office/word/2016/wordml/cid" xmlns:w16="http://schemas.microsoft.com/office/word/2018/wordml" xmlns:w16se="http://schemas.microsoft.com/office/word/2015/wordml/symex" xmlns:wpg="http://schemas.microsoft.com/office/word/2010/wordprocessingGroup" xmlns:wpi="http://schemas.microsoft.com/office/word/2010/wordprocessingInk" xmlns:wne="http://schemas.microsoft.com/office/word/2006/wordml" xmlns:wps="http://schemas.microsoft.com/office/word/2010/wordprocessingShape" mc:Ignorable="w14 w15 w16se w16cid w16 w16cex wp14">
+<w:document xmlns:wpc="http://schemas.microsoft.com/office/word/2010/wordprocessingCanvas" xmlns:cx="http://schemas.microsoft.com/office/drawing/2014/chartex" xmlns:mc="http://schemas.openxmlformats.org/markup-compatibility/2006" xmlns:o="urn:schemas-microsoft-com:office:office" xmlns:r="http://schemas.openxmlformats.org/officeDocument/2006/relationships" xmlns:m="http://schemas.openxmlformats.org/officeDocument/2006/math" xmlns:v="urn:schemas-microsoft-com:vml" xmlns:wp14="http://schemas.microsoft.com/office/word/2010/wordprocessingDrawing" xmlns:wp="http://schemas.openxmlformats.org/drawingml/2006/wordprocessingDrawing" xmlns:w10="urn:schemas-microsoft-com:office:word" xmlns:w="http://schemas.openxmlformats.org/wordprocessingml/2006/main" xmlns:w14="http://schemas.microsoft.com/office/word/2010/wordml" xmlns:w15="http://schemas.microsoft.com/office/word/2012/wordml" xmlns:w16se="http://schemas.microsoft.com/office/word/2015/wordml/symex" xmlns:wpg="http://schemas.microsoft.com/office/word/2010/wordprocessingGroup" xmlns:wpi="http://schemas.microsoft.com/office/word/2010/wordprocessingInk" xmlns:wne="http://schemas.microsoft.com/office/word/2006/wordml" xmlns:wps="http://schemas.microsoft.com/office/word/2010/wordprocessingShape" mc:Ignorable="w14 w15 w16se wp14">
   <w:body>
     <w:p>
       <w:pPr>
@@ -125,15 +125,64 @@
         </w:rPr>
         <w:t xml:space="preserve">multiple </w:t>
       </w:r>
+      <w:r>
+        <w:rPr>
+          <w:sz w:val="40"/>
+          <w:szCs w:val="40"/>
+        </w:rPr>
+        <w:t>branches me kaam kro.</w:t>
+      </w:r>
+      <w:r>
+        <w:rPr>
+          <w:sz w:val="40"/>
+          <w:szCs w:val="40"/>
+        </w:rPr>
+        <w:t xml:space="preserve"> Sab features branch bnao or main/master ko source of truth rkho jb tk scene full OK na ho merge na kro.</w:t>
+      </w:r>
+    </w:p>
+    <w:p>
+      <w:pPr>
+        <w:rPr>
+          <w:b/>
+          <w:bCs/>
+          <w:sz w:val="32"/>
+          <w:szCs w:val="32"/>
+        </w:rPr>
+      </w:pPr>
+      <w:r>
+        <w:rPr>
+          <w:b/>
+          <w:bCs/>
+          <w:sz w:val="32"/>
+          <w:szCs w:val="32"/>
+        </w:rPr>
+        <w:t>Extra:</w:t>
+      </w:r>
+    </w:p>
+    <w:p>
+      <w:pPr>
+        <w:rPr>
+          <w:sz w:val="40"/>
+          <w:szCs w:val="40"/>
+        </w:rPr>
+      </w:pPr>
+      <w:r>
+        <w:rPr>
+          <w:sz w:val="40"/>
+          <w:szCs w:val="40"/>
+        </w:rPr>
+        <w:t>Good practice hy k ap agr collaboration mein ho to koi b new branch bnane se pehle ap git pull run kr k check kr lo maybe apke kisi co worker ny changes ki hon us branch me jis se ag yap new branch bna rhy ho.</w:t>
+      </w:r>
+    </w:p>
+    <w:p>
+      <w:pPr>
+        <w:rPr>
+          <w:sz w:val="40"/>
+          <w:szCs w:val="40"/>
+        </w:rPr>
+      </w:pPr>
       <w:bookmarkStart w:id="0" w:name="_GoBack"/>
       <w:bookmarkEnd w:id="0"/>
-      <w:r>
-        <w:rPr>
-          <w:sz w:val="40"/>
-          <w:szCs w:val="40"/>
-        </w:rPr>
-        <w:t>branches me kaam kro.</w:t>
-      </w:r>
     </w:p>
     <w:p>
       <w:pPr>
@@ -156,7 +205,7 @@
 </file>
 
 <file path=word/styles.xml><?xml version="1.0" encoding="utf-8"?>
-<w:styles xmlns:mc="http://schemas.openxmlformats.org/markup-compatibility/2006" xmlns:r="http://schemas.openxmlformats.org/officeDocument/2006/relationships" xmlns:w="http://schemas.openxmlformats.org/wordprocessingml/2006/main" xmlns:w14="http://schemas.microsoft.com/office/word/2010/wordml" xmlns:w15="http://schemas.microsoft.com/office/word/2012/wordml" xmlns:w16cex="http://schemas.microsoft.com/office/word/2018/wordml/cex" xmlns:w16cid="http://schemas.microsoft.com/office/word/2016/wordml/cid" xmlns:w16="http://schemas.microsoft.com/office/word/2018/wordml" xmlns:w16se="http://schemas.microsoft.com/office/word/2015/wordml/symex" mc:Ignorable="w14 w15 w16se w16cid w16 w16cex">
+<w:styles xmlns:mc="http://schemas.openxmlformats.org/markup-compatibility/2006" xmlns:r="http://schemas.openxmlformats.org/officeDocument/2006/relationships" xmlns:w="http://schemas.openxmlformats.org/wordprocessingml/2006/main" xmlns:w14="http://schemas.microsoft.com/office/word/2010/wordml" xmlns:w15="http://schemas.microsoft.com/office/word/2012/wordml" xmlns:w16se="http://schemas.microsoft.com/office/word/2015/wordml/symex" mc:Ignorable="w14 w15 w16se">
   <w:docDefaults>
     <w:rPrDefault>
       <w:rPr>
@@ -172,7 +221,7 @@
       </w:pPr>
     </w:pPrDefault>
   </w:docDefaults>
-  <w:latentStyles w:defLockedState="0" w:defUIPriority="99" w:defSemiHidden="0" w:defUnhideWhenUsed="0" w:defQFormat="0" w:count="376">
+  <w:latentStyles w:defLockedState="0" w:defUIPriority="99" w:defSemiHidden="0" w:defUnhideWhenUsed="0" w:defQFormat="0" w:count="371">
     <w:lsdException w:name="Normal" w:uiPriority="0" w:qFormat="1"/>
     <w:lsdException w:name="heading 1" w:uiPriority="9" w:qFormat="1"/>
     <w:lsdException w:name="heading 2" w:semiHidden="1" w:uiPriority="9" w:unhideWhenUsed="1" w:qFormat="1"/>
@@ -544,11 +593,6 @@
     <w:lsdException w:name="List Table 5 Dark Accent 6" w:uiPriority="50"/>
     <w:lsdException w:name="List Table 6 Colorful Accent 6" w:uiPriority="51"/>
     <w:lsdException w:name="List Table 7 Colorful Accent 6" w:uiPriority="52"/>
-    <w:lsdException w:name="Mention" w:semiHidden="1" w:unhideWhenUsed="1"/>
-    <w:lsdException w:name="Smart Hyperlink" w:semiHidden="1" w:unhideWhenUsed="1"/>
-    <w:lsdException w:name="Hashtag" w:semiHidden="1" w:unhideWhenUsed="1"/>
-    <w:lsdException w:name="Unresolved Mention" w:semiHidden="1" w:unhideWhenUsed="1"/>
-    <w:lsdException w:name="Smart Link" w:semiHidden="1" w:unhideWhenUsed="1"/>
   </w:latentStyles>
   <w:style w:type="paragraph" w:default="1" w:styleId="Normal">
     <w:name w:val="Normal"/>

</xml_diff>

<commit_message>
Complete Git Collaboration Workflow Notes
</commit_message>
<xml_diff>
--- a/10. Github Collaboration WorkFlow.docx
+++ b/10. Github Collaboration WorkFlow.docx
@@ -1,6 +1,6 @@
 
 <file path=word/document.xml><?xml version="1.0" encoding="utf-8"?>
-<w:document xmlns:wpc="http://schemas.microsoft.com/office/word/2010/wordprocessingCanvas" xmlns:cx="http://schemas.microsoft.com/office/drawing/2014/chartex" xmlns:mc="http://schemas.openxmlformats.org/markup-compatibility/2006" xmlns:o="urn:schemas-microsoft-com:office:office" xmlns:r="http://schemas.openxmlformats.org/officeDocument/2006/relationships" xmlns:m="http://schemas.openxmlformats.org/officeDocument/2006/math" xmlns:v="urn:schemas-microsoft-com:vml" xmlns:wp14="http://schemas.microsoft.com/office/word/2010/wordprocessingDrawing" xmlns:wp="http://schemas.openxmlformats.org/drawingml/2006/wordprocessingDrawing" xmlns:w10="urn:schemas-microsoft-com:office:word" xmlns:w="http://schemas.openxmlformats.org/wordprocessingml/2006/main" xmlns:w14="http://schemas.microsoft.com/office/word/2010/wordml" xmlns:w15="http://schemas.microsoft.com/office/word/2012/wordml" xmlns:w16se="http://schemas.microsoft.com/office/word/2015/wordml/symex" xmlns:wpg="http://schemas.microsoft.com/office/word/2010/wordprocessingGroup" xmlns:wpi="http://schemas.microsoft.com/office/word/2010/wordprocessingInk" xmlns:wne="http://schemas.microsoft.com/office/word/2006/wordml" xmlns:wps="http://schemas.microsoft.com/office/word/2010/wordprocessingShape" mc:Ignorable="w14 w15 w16se wp14">
+<w:document xmlns:wpc="http://schemas.microsoft.com/office/word/2010/wordprocessingCanvas" xmlns:cx="http://schemas.microsoft.com/office/drawing/2014/chartex" xmlns:cx1="http://schemas.microsoft.com/office/drawing/2015/9/8/chartex" xmlns:cx2="http://schemas.microsoft.com/office/drawing/2015/10/21/chartex" xmlns:cx3="http://schemas.microsoft.com/office/drawing/2016/5/9/chartex" xmlns:cx4="http://schemas.microsoft.com/office/drawing/2016/5/10/chartex" xmlns:cx5="http://schemas.microsoft.com/office/drawing/2016/5/11/chartex" xmlns:cx6="http://schemas.microsoft.com/office/drawing/2016/5/12/chartex" xmlns:cx7="http://schemas.microsoft.com/office/drawing/2016/5/13/chartex" xmlns:cx8="http://schemas.microsoft.com/office/drawing/2016/5/14/chartex" xmlns:mc="http://schemas.openxmlformats.org/markup-compatibility/2006" xmlns:aink="http://schemas.microsoft.com/office/drawing/2016/ink" xmlns:am3d="http://schemas.microsoft.com/office/drawing/2017/model3d" xmlns:o="urn:schemas-microsoft-com:office:office" xmlns:r="http://schemas.openxmlformats.org/officeDocument/2006/relationships" xmlns:m="http://schemas.openxmlformats.org/officeDocument/2006/math" xmlns:v="urn:schemas-microsoft-com:vml" xmlns:wp14="http://schemas.microsoft.com/office/word/2010/wordprocessingDrawing" xmlns:wp="http://schemas.openxmlformats.org/drawingml/2006/wordprocessingDrawing" xmlns:w10="urn:schemas-microsoft-com:office:word" xmlns:w="http://schemas.openxmlformats.org/wordprocessingml/2006/main" xmlns:w14="http://schemas.microsoft.com/office/word/2010/wordml" xmlns:w15="http://schemas.microsoft.com/office/word/2012/wordml" xmlns:w16cex="http://schemas.microsoft.com/office/word/2018/wordml/cex" xmlns:w16cid="http://schemas.microsoft.com/office/word/2016/wordml/cid" xmlns:w16="http://schemas.microsoft.com/office/word/2018/wordml" xmlns:w16se="http://schemas.microsoft.com/office/word/2015/wordml/symex" xmlns:wpg="http://schemas.microsoft.com/office/word/2010/wordprocessingGroup" xmlns:wpi="http://schemas.microsoft.com/office/word/2010/wordprocessingInk" xmlns:wne="http://schemas.microsoft.com/office/word/2006/wordml" xmlns:wps="http://schemas.microsoft.com/office/word/2010/wordprocessingShape" mc:Ignorable="w14 w15 w16se w16cid w16 w16cex wp14">
   <w:body>
     <w:p>
       <w:pPr>
@@ -53,14 +53,206 @@
           <w:sz w:val="40"/>
           <w:szCs w:val="40"/>
         </w:rPr>
-        <w:t>Sab aik hi branch par kaam kr rhy hein ye hota hy centralized workflow.</w:t>
-      </w:r>
-      <w:r>
-        <w:rPr>
-          <w:sz w:val="40"/>
-          <w:szCs w:val="40"/>
-        </w:rPr>
-        <w:t xml:space="preserve"> Sara kaam aik hi single branch mein hota hy.</w:t>
+        <w:t xml:space="preserve">Sab </w:t>
+      </w:r>
+      <w:proofErr w:type="spellStart"/>
+      <w:r>
+        <w:rPr>
+          <w:sz w:val="40"/>
+          <w:szCs w:val="40"/>
+        </w:rPr>
+        <w:t>aik</w:t>
+      </w:r>
+      <w:proofErr w:type="spellEnd"/>
+      <w:r>
+        <w:rPr>
+          <w:sz w:val="40"/>
+          <w:szCs w:val="40"/>
+        </w:rPr>
+        <w:t xml:space="preserve"> hi branch par </w:t>
+      </w:r>
+      <w:proofErr w:type="spellStart"/>
+      <w:r>
+        <w:rPr>
+          <w:sz w:val="40"/>
+          <w:szCs w:val="40"/>
+        </w:rPr>
+        <w:t>kaam</w:t>
+      </w:r>
+      <w:proofErr w:type="spellEnd"/>
+      <w:r>
+        <w:rPr>
+          <w:sz w:val="40"/>
+          <w:szCs w:val="40"/>
+        </w:rPr>
+        <w:t xml:space="preserve"> </w:t>
+      </w:r>
+      <w:proofErr w:type="spellStart"/>
+      <w:r>
+        <w:rPr>
+          <w:sz w:val="40"/>
+          <w:szCs w:val="40"/>
+        </w:rPr>
+        <w:t>kr</w:t>
+      </w:r>
+      <w:proofErr w:type="spellEnd"/>
+      <w:r>
+        <w:rPr>
+          <w:sz w:val="40"/>
+          <w:szCs w:val="40"/>
+        </w:rPr>
+        <w:t xml:space="preserve"> </w:t>
+      </w:r>
+      <w:proofErr w:type="spellStart"/>
+      <w:r>
+        <w:rPr>
+          <w:sz w:val="40"/>
+          <w:szCs w:val="40"/>
+        </w:rPr>
+        <w:t>rhy</w:t>
+      </w:r>
+      <w:proofErr w:type="spellEnd"/>
+      <w:r>
+        <w:rPr>
+          <w:sz w:val="40"/>
+          <w:szCs w:val="40"/>
+        </w:rPr>
+        <w:t xml:space="preserve"> </w:t>
+      </w:r>
+      <w:proofErr w:type="spellStart"/>
+      <w:r>
+        <w:rPr>
+          <w:sz w:val="40"/>
+          <w:szCs w:val="40"/>
+        </w:rPr>
+        <w:t>hein</w:t>
+      </w:r>
+      <w:proofErr w:type="spellEnd"/>
+      <w:r>
+        <w:rPr>
+          <w:sz w:val="40"/>
+          <w:szCs w:val="40"/>
+        </w:rPr>
+        <w:t xml:space="preserve"> ye </w:t>
+      </w:r>
+      <w:proofErr w:type="spellStart"/>
+      <w:r>
+        <w:rPr>
+          <w:sz w:val="40"/>
+          <w:szCs w:val="40"/>
+        </w:rPr>
+        <w:t>hota</w:t>
+      </w:r>
+      <w:proofErr w:type="spellEnd"/>
+      <w:r>
+        <w:rPr>
+          <w:sz w:val="40"/>
+          <w:szCs w:val="40"/>
+        </w:rPr>
+        <w:t xml:space="preserve"> </w:t>
+      </w:r>
+      <w:proofErr w:type="spellStart"/>
+      <w:r>
+        <w:rPr>
+          <w:sz w:val="40"/>
+          <w:szCs w:val="40"/>
+        </w:rPr>
+        <w:t>hy</w:t>
+      </w:r>
+      <w:proofErr w:type="spellEnd"/>
+      <w:r>
+        <w:rPr>
+          <w:sz w:val="40"/>
+          <w:szCs w:val="40"/>
+        </w:rPr>
+        <w:t xml:space="preserve"> centralized workflow.</w:t>
+      </w:r>
+      <w:r>
+        <w:rPr>
+          <w:sz w:val="40"/>
+          <w:szCs w:val="40"/>
+        </w:rPr>
+        <w:t xml:space="preserve"> Sara </w:t>
+      </w:r>
+      <w:proofErr w:type="spellStart"/>
+      <w:r>
+        <w:rPr>
+          <w:sz w:val="40"/>
+          <w:szCs w:val="40"/>
+        </w:rPr>
+        <w:t>kaam</w:t>
+      </w:r>
+      <w:proofErr w:type="spellEnd"/>
+      <w:r>
+        <w:rPr>
+          <w:sz w:val="40"/>
+          <w:szCs w:val="40"/>
+        </w:rPr>
+        <w:t xml:space="preserve"> </w:t>
+      </w:r>
+      <w:proofErr w:type="spellStart"/>
+      <w:r>
+        <w:rPr>
+          <w:sz w:val="40"/>
+          <w:szCs w:val="40"/>
+        </w:rPr>
+        <w:t>aik</w:t>
+      </w:r>
+      <w:proofErr w:type="spellEnd"/>
+      <w:r>
+        <w:rPr>
+          <w:sz w:val="40"/>
+          <w:szCs w:val="40"/>
+        </w:rPr>
+        <w:t xml:space="preserve"> hi single branch </w:t>
+      </w:r>
+      <w:proofErr w:type="spellStart"/>
+      <w:r>
+        <w:rPr>
+          <w:sz w:val="40"/>
+          <w:szCs w:val="40"/>
+        </w:rPr>
+        <w:t>mein</w:t>
+      </w:r>
+      <w:proofErr w:type="spellEnd"/>
+      <w:r>
+        <w:rPr>
+          <w:sz w:val="40"/>
+          <w:szCs w:val="40"/>
+        </w:rPr>
+        <w:t xml:space="preserve"> </w:t>
+      </w:r>
+      <w:proofErr w:type="spellStart"/>
+      <w:r>
+        <w:rPr>
+          <w:sz w:val="40"/>
+          <w:szCs w:val="40"/>
+        </w:rPr>
+        <w:t>hota</w:t>
+      </w:r>
+      <w:proofErr w:type="spellEnd"/>
+      <w:r>
+        <w:rPr>
+          <w:sz w:val="40"/>
+          <w:szCs w:val="40"/>
+        </w:rPr>
+        <w:t xml:space="preserve"> </w:t>
+      </w:r>
+      <w:proofErr w:type="spellStart"/>
+      <w:r>
+        <w:rPr>
+          <w:sz w:val="40"/>
+          <w:szCs w:val="40"/>
+        </w:rPr>
+        <w:t>hy</w:t>
+      </w:r>
+      <w:proofErr w:type="spellEnd"/>
+      <w:r>
+        <w:rPr>
+          <w:sz w:val="40"/>
+          <w:szCs w:val="40"/>
+        </w:rPr>
+        <w:t>.</w:t>
       </w:r>
     </w:p>
     <w:p>
@@ -75,14 +267,295 @@
           <w:sz w:val="40"/>
           <w:szCs w:val="40"/>
         </w:rPr>
-        <w:t xml:space="preserve">Multiple developers kam kr rhy hein kisi project pr or sb aik hi branch pr kaam kr rhy hein to sb ko push krne se pehle doosre developers </w:t>
-      </w:r>
-      <w:r>
-        <w:rPr>
-          <w:sz w:val="40"/>
-          <w:szCs w:val="40"/>
-        </w:rPr>
-        <w:t>ki changes ko pull down krna pryga.</w:t>
+        <w:t xml:space="preserve">Multiple developers </w:t>
+      </w:r>
+      <w:proofErr w:type="spellStart"/>
+      <w:r>
+        <w:rPr>
+          <w:sz w:val="40"/>
+          <w:szCs w:val="40"/>
+        </w:rPr>
+        <w:t>kam</w:t>
+      </w:r>
+      <w:proofErr w:type="spellEnd"/>
+      <w:r>
+        <w:rPr>
+          <w:sz w:val="40"/>
+          <w:szCs w:val="40"/>
+        </w:rPr>
+        <w:t xml:space="preserve"> </w:t>
+      </w:r>
+      <w:proofErr w:type="spellStart"/>
+      <w:r>
+        <w:rPr>
+          <w:sz w:val="40"/>
+          <w:szCs w:val="40"/>
+        </w:rPr>
+        <w:t>kr</w:t>
+      </w:r>
+      <w:proofErr w:type="spellEnd"/>
+      <w:r>
+        <w:rPr>
+          <w:sz w:val="40"/>
+          <w:szCs w:val="40"/>
+        </w:rPr>
+        <w:t xml:space="preserve"> </w:t>
+      </w:r>
+      <w:proofErr w:type="spellStart"/>
+      <w:r>
+        <w:rPr>
+          <w:sz w:val="40"/>
+          <w:szCs w:val="40"/>
+        </w:rPr>
+        <w:t>rhy</w:t>
+      </w:r>
+      <w:proofErr w:type="spellEnd"/>
+      <w:r>
+        <w:rPr>
+          <w:sz w:val="40"/>
+          <w:szCs w:val="40"/>
+        </w:rPr>
+        <w:t xml:space="preserve"> </w:t>
+      </w:r>
+      <w:proofErr w:type="spellStart"/>
+      <w:r>
+        <w:rPr>
+          <w:sz w:val="40"/>
+          <w:szCs w:val="40"/>
+        </w:rPr>
+        <w:t>hein</w:t>
+      </w:r>
+      <w:proofErr w:type="spellEnd"/>
+      <w:r>
+        <w:rPr>
+          <w:sz w:val="40"/>
+          <w:szCs w:val="40"/>
+        </w:rPr>
+        <w:t xml:space="preserve"> </w:t>
+      </w:r>
+      <w:proofErr w:type="spellStart"/>
+      <w:r>
+        <w:rPr>
+          <w:sz w:val="40"/>
+          <w:szCs w:val="40"/>
+        </w:rPr>
+        <w:t>kisi</w:t>
+      </w:r>
+      <w:proofErr w:type="spellEnd"/>
+      <w:r>
+        <w:rPr>
+          <w:sz w:val="40"/>
+          <w:szCs w:val="40"/>
+        </w:rPr>
+        <w:t xml:space="preserve"> project </w:t>
+      </w:r>
+      <w:proofErr w:type="spellStart"/>
+      <w:r>
+        <w:rPr>
+          <w:sz w:val="40"/>
+          <w:szCs w:val="40"/>
+        </w:rPr>
+        <w:t>pr</w:t>
+      </w:r>
+      <w:proofErr w:type="spellEnd"/>
+      <w:r>
+        <w:rPr>
+          <w:sz w:val="40"/>
+          <w:szCs w:val="40"/>
+        </w:rPr>
+        <w:t xml:space="preserve"> or sb </w:t>
+      </w:r>
+      <w:proofErr w:type="spellStart"/>
+      <w:r>
+        <w:rPr>
+          <w:sz w:val="40"/>
+          <w:szCs w:val="40"/>
+        </w:rPr>
+        <w:t>aik</w:t>
+      </w:r>
+      <w:proofErr w:type="spellEnd"/>
+      <w:r>
+        <w:rPr>
+          <w:sz w:val="40"/>
+          <w:szCs w:val="40"/>
+        </w:rPr>
+        <w:t xml:space="preserve"> hi branch </w:t>
+      </w:r>
+      <w:proofErr w:type="spellStart"/>
+      <w:r>
+        <w:rPr>
+          <w:sz w:val="40"/>
+          <w:szCs w:val="40"/>
+        </w:rPr>
+        <w:t>pr</w:t>
+      </w:r>
+      <w:proofErr w:type="spellEnd"/>
+      <w:r>
+        <w:rPr>
+          <w:sz w:val="40"/>
+          <w:szCs w:val="40"/>
+        </w:rPr>
+        <w:t xml:space="preserve"> </w:t>
+      </w:r>
+      <w:proofErr w:type="spellStart"/>
+      <w:r>
+        <w:rPr>
+          <w:sz w:val="40"/>
+          <w:szCs w:val="40"/>
+        </w:rPr>
+        <w:t>kaam</w:t>
+      </w:r>
+      <w:proofErr w:type="spellEnd"/>
+      <w:r>
+        <w:rPr>
+          <w:sz w:val="40"/>
+          <w:szCs w:val="40"/>
+        </w:rPr>
+        <w:t xml:space="preserve"> </w:t>
+      </w:r>
+      <w:proofErr w:type="spellStart"/>
+      <w:r>
+        <w:rPr>
+          <w:sz w:val="40"/>
+          <w:szCs w:val="40"/>
+        </w:rPr>
+        <w:t>kr</w:t>
+      </w:r>
+      <w:proofErr w:type="spellEnd"/>
+      <w:r>
+        <w:rPr>
+          <w:sz w:val="40"/>
+          <w:szCs w:val="40"/>
+        </w:rPr>
+        <w:t xml:space="preserve"> </w:t>
+      </w:r>
+      <w:proofErr w:type="spellStart"/>
+      <w:r>
+        <w:rPr>
+          <w:sz w:val="40"/>
+          <w:szCs w:val="40"/>
+        </w:rPr>
+        <w:t>rhy</w:t>
+      </w:r>
+      <w:proofErr w:type="spellEnd"/>
+      <w:r>
+        <w:rPr>
+          <w:sz w:val="40"/>
+          <w:szCs w:val="40"/>
+        </w:rPr>
+        <w:t xml:space="preserve"> </w:t>
+      </w:r>
+      <w:proofErr w:type="spellStart"/>
+      <w:r>
+        <w:rPr>
+          <w:sz w:val="40"/>
+          <w:szCs w:val="40"/>
+        </w:rPr>
+        <w:t>hein</w:t>
+      </w:r>
+      <w:proofErr w:type="spellEnd"/>
+      <w:r>
+        <w:rPr>
+          <w:sz w:val="40"/>
+          <w:szCs w:val="40"/>
+        </w:rPr>
+        <w:t xml:space="preserve"> to sb ko push </w:t>
+      </w:r>
+      <w:proofErr w:type="spellStart"/>
+      <w:r>
+        <w:rPr>
+          <w:sz w:val="40"/>
+          <w:szCs w:val="40"/>
+        </w:rPr>
+        <w:t>krne</w:t>
+      </w:r>
+      <w:proofErr w:type="spellEnd"/>
+      <w:r>
+        <w:rPr>
+          <w:sz w:val="40"/>
+          <w:szCs w:val="40"/>
+        </w:rPr>
+        <w:t xml:space="preserve"> se </w:t>
+      </w:r>
+      <w:proofErr w:type="spellStart"/>
+      <w:r>
+        <w:rPr>
+          <w:sz w:val="40"/>
+          <w:szCs w:val="40"/>
+        </w:rPr>
+        <w:t>pehle</w:t>
+      </w:r>
+      <w:proofErr w:type="spellEnd"/>
+      <w:r>
+        <w:rPr>
+          <w:sz w:val="40"/>
+          <w:szCs w:val="40"/>
+        </w:rPr>
+        <w:t xml:space="preserve"> </w:t>
+      </w:r>
+      <w:proofErr w:type="spellStart"/>
+      <w:r>
+        <w:rPr>
+          <w:sz w:val="40"/>
+          <w:szCs w:val="40"/>
+        </w:rPr>
+        <w:t>doosre</w:t>
+      </w:r>
+      <w:proofErr w:type="spellEnd"/>
+      <w:r>
+        <w:rPr>
+          <w:sz w:val="40"/>
+          <w:szCs w:val="40"/>
+        </w:rPr>
+        <w:t xml:space="preserve"> developers </w:t>
+      </w:r>
+      <w:proofErr w:type="spellStart"/>
+      <w:r>
+        <w:rPr>
+          <w:sz w:val="40"/>
+          <w:szCs w:val="40"/>
+        </w:rPr>
+        <w:t>ki</w:t>
+      </w:r>
+      <w:proofErr w:type="spellEnd"/>
+      <w:r>
+        <w:rPr>
+          <w:sz w:val="40"/>
+          <w:szCs w:val="40"/>
+        </w:rPr>
+        <w:t xml:space="preserve"> changes ko pull down </w:t>
+      </w:r>
+      <w:proofErr w:type="spellStart"/>
+      <w:r>
+        <w:rPr>
+          <w:sz w:val="40"/>
+          <w:szCs w:val="40"/>
+        </w:rPr>
+        <w:t>krna</w:t>
+      </w:r>
+      <w:proofErr w:type="spellEnd"/>
+      <w:r>
+        <w:rPr>
+          <w:sz w:val="40"/>
+          <w:szCs w:val="40"/>
+        </w:rPr>
+        <w:t xml:space="preserve"> </w:t>
+      </w:r>
+      <w:proofErr w:type="spellStart"/>
+      <w:r>
+        <w:rPr>
+          <w:sz w:val="40"/>
+          <w:szCs w:val="40"/>
+        </w:rPr>
+        <w:t>pryga</w:t>
+      </w:r>
+      <w:proofErr w:type="spellEnd"/>
+      <w:r>
+        <w:rPr>
+          <w:sz w:val="40"/>
+          <w:szCs w:val="40"/>
+        </w:rPr>
+        <w:t>.</w:t>
       </w:r>
     </w:p>
     <w:p>
@@ -116,7 +589,39 @@
           <w:sz w:val="40"/>
           <w:szCs w:val="40"/>
         </w:rPr>
-        <w:t xml:space="preserve">Solution workflow is ke aap </w:t>
+        <w:t xml:space="preserve">Solution workflow is </w:t>
+      </w:r>
+      <w:proofErr w:type="spellStart"/>
+      <w:r>
+        <w:rPr>
+          <w:sz w:val="40"/>
+          <w:szCs w:val="40"/>
+        </w:rPr>
+        <w:t>ke</w:t>
+      </w:r>
+      <w:proofErr w:type="spellEnd"/>
+      <w:r>
+        <w:rPr>
+          <w:sz w:val="40"/>
+          <w:szCs w:val="40"/>
+        </w:rPr>
+        <w:t xml:space="preserve"> </w:t>
+      </w:r>
+      <w:proofErr w:type="spellStart"/>
+      <w:r>
+        <w:rPr>
+          <w:sz w:val="40"/>
+          <w:szCs w:val="40"/>
+        </w:rPr>
+        <w:t>aap</w:t>
+      </w:r>
+      <w:proofErr w:type="spellEnd"/>
+      <w:r>
+        <w:rPr>
+          <w:sz w:val="40"/>
+          <w:szCs w:val="40"/>
+        </w:rPr>
+        <w:t xml:space="preserve"> </w:t>
       </w:r>
       <w:r>
         <w:rPr>
@@ -130,14 +635,158 @@
           <w:sz w:val="40"/>
           <w:szCs w:val="40"/>
         </w:rPr>
-        <w:t>branches me kaam kro.</w:t>
-      </w:r>
-      <w:r>
-        <w:rPr>
-          <w:sz w:val="40"/>
-          <w:szCs w:val="40"/>
-        </w:rPr>
-        <w:t xml:space="preserve"> Sab features branch bnao or main/master ko source of truth rkho jb tk scene full OK na ho merge na kro.</w:t>
+        <w:t xml:space="preserve">branches me </w:t>
+      </w:r>
+      <w:proofErr w:type="spellStart"/>
+      <w:r>
+        <w:rPr>
+          <w:sz w:val="40"/>
+          <w:szCs w:val="40"/>
+        </w:rPr>
+        <w:t>kaam</w:t>
+      </w:r>
+      <w:proofErr w:type="spellEnd"/>
+      <w:r>
+        <w:rPr>
+          <w:sz w:val="40"/>
+          <w:szCs w:val="40"/>
+        </w:rPr>
+        <w:t xml:space="preserve"> </w:t>
+      </w:r>
+      <w:proofErr w:type="spellStart"/>
+      <w:r>
+        <w:rPr>
+          <w:sz w:val="40"/>
+          <w:szCs w:val="40"/>
+        </w:rPr>
+        <w:t>kro</w:t>
+      </w:r>
+      <w:proofErr w:type="spellEnd"/>
+      <w:r>
+        <w:rPr>
+          <w:sz w:val="40"/>
+          <w:szCs w:val="40"/>
+        </w:rPr>
+        <w:t>.</w:t>
+      </w:r>
+      <w:r>
+        <w:rPr>
+          <w:sz w:val="40"/>
+          <w:szCs w:val="40"/>
+        </w:rPr>
+        <w:t xml:space="preserve"> Sab features branch </w:t>
+      </w:r>
+      <w:proofErr w:type="spellStart"/>
+      <w:r>
+        <w:rPr>
+          <w:sz w:val="40"/>
+          <w:szCs w:val="40"/>
+        </w:rPr>
+        <w:t>bnao</w:t>
+      </w:r>
+      <w:proofErr w:type="spellEnd"/>
+      <w:r>
+        <w:rPr>
+          <w:sz w:val="40"/>
+          <w:szCs w:val="40"/>
+        </w:rPr>
+        <w:t xml:space="preserve"> or main/master ko source of truth </w:t>
+      </w:r>
+      <w:proofErr w:type="spellStart"/>
+      <w:r>
+        <w:rPr>
+          <w:sz w:val="40"/>
+          <w:szCs w:val="40"/>
+        </w:rPr>
+        <w:t>rkho</w:t>
+      </w:r>
+      <w:proofErr w:type="spellEnd"/>
+      <w:r>
+        <w:rPr>
+          <w:sz w:val="40"/>
+          <w:szCs w:val="40"/>
+        </w:rPr>
+        <w:t xml:space="preserve"> </w:t>
+      </w:r>
+      <w:proofErr w:type="spellStart"/>
+      <w:r>
+        <w:rPr>
+          <w:sz w:val="40"/>
+          <w:szCs w:val="40"/>
+        </w:rPr>
+        <w:t>jb</w:t>
+      </w:r>
+      <w:proofErr w:type="spellEnd"/>
+      <w:r>
+        <w:rPr>
+          <w:sz w:val="40"/>
+          <w:szCs w:val="40"/>
+        </w:rPr>
+        <w:t xml:space="preserve"> </w:t>
+      </w:r>
+      <w:proofErr w:type="spellStart"/>
+      <w:r>
+        <w:rPr>
+          <w:sz w:val="40"/>
+          <w:szCs w:val="40"/>
+        </w:rPr>
+        <w:t>tk</w:t>
+      </w:r>
+      <w:proofErr w:type="spellEnd"/>
+      <w:r>
+        <w:rPr>
+          <w:sz w:val="40"/>
+          <w:szCs w:val="40"/>
+        </w:rPr>
+        <w:t xml:space="preserve"> scene full OK </w:t>
+      </w:r>
+      <w:proofErr w:type="spellStart"/>
+      <w:r>
+        <w:rPr>
+          <w:sz w:val="40"/>
+          <w:szCs w:val="40"/>
+        </w:rPr>
+        <w:t>na</w:t>
+      </w:r>
+      <w:proofErr w:type="spellEnd"/>
+      <w:r>
+        <w:rPr>
+          <w:sz w:val="40"/>
+          <w:szCs w:val="40"/>
+        </w:rPr>
+        <w:t xml:space="preserve"> ho merge </w:t>
+      </w:r>
+      <w:proofErr w:type="spellStart"/>
+      <w:r>
+        <w:rPr>
+          <w:sz w:val="40"/>
+          <w:szCs w:val="40"/>
+        </w:rPr>
+        <w:t>na</w:t>
+      </w:r>
+      <w:proofErr w:type="spellEnd"/>
+      <w:r>
+        <w:rPr>
+          <w:sz w:val="40"/>
+          <w:szCs w:val="40"/>
+        </w:rPr>
+        <w:t xml:space="preserve"> </w:t>
+      </w:r>
+      <w:proofErr w:type="spellStart"/>
+      <w:r>
+        <w:rPr>
+          <w:sz w:val="40"/>
+          <w:szCs w:val="40"/>
+        </w:rPr>
+        <w:t>kro</w:t>
+      </w:r>
+      <w:proofErr w:type="spellEnd"/>
+      <w:r>
+        <w:rPr>
+          <w:sz w:val="40"/>
+          <w:szCs w:val="40"/>
+        </w:rPr>
+        <w:t>.</w:t>
       </w:r>
     </w:p>
     <w:p>
@@ -156,7 +805,7 @@
           <w:sz w:val="32"/>
           <w:szCs w:val="32"/>
         </w:rPr>
-        <w:t>Extra:</w:t>
+        <w:t>Pull Requests:</w:t>
       </w:r>
     </w:p>
     <w:p>
@@ -171,7 +820,270 @@
           <w:sz w:val="40"/>
           <w:szCs w:val="40"/>
         </w:rPr>
-        <w:t>Good practice hy k ap agr collaboration mein ho to koi b new branch bnane se pehle ap git pull run kr k check kr lo maybe apke kisi co worker ny changes ki hon us branch me jis se ag yap new branch bna rhy ho.</w:t>
+        <w:t xml:space="preserve">Sb ko merging allow </w:t>
+      </w:r>
+      <w:proofErr w:type="spellStart"/>
+      <w:r>
+        <w:rPr>
+          <w:sz w:val="40"/>
+          <w:szCs w:val="40"/>
+        </w:rPr>
+        <w:t>krne</w:t>
+      </w:r>
+      <w:proofErr w:type="spellEnd"/>
+      <w:r>
+        <w:rPr>
+          <w:sz w:val="40"/>
+          <w:szCs w:val="40"/>
+        </w:rPr>
+        <w:t xml:space="preserve"> se </w:t>
+      </w:r>
+      <w:proofErr w:type="spellStart"/>
+      <w:r>
+        <w:rPr>
+          <w:sz w:val="40"/>
+          <w:szCs w:val="40"/>
+        </w:rPr>
+        <w:t>bhtr</w:t>
+      </w:r>
+      <w:proofErr w:type="spellEnd"/>
+      <w:r>
+        <w:rPr>
+          <w:sz w:val="40"/>
+          <w:szCs w:val="40"/>
+        </w:rPr>
+        <w:t xml:space="preserve"> </w:t>
+      </w:r>
+      <w:proofErr w:type="spellStart"/>
+      <w:r>
+        <w:rPr>
+          <w:sz w:val="40"/>
+          <w:szCs w:val="40"/>
+        </w:rPr>
+        <w:t>hy</w:t>
+      </w:r>
+      <w:proofErr w:type="spellEnd"/>
+      <w:r>
+        <w:rPr>
+          <w:sz w:val="40"/>
+          <w:szCs w:val="40"/>
+        </w:rPr>
+        <w:t xml:space="preserve"> pull requests</w:t>
+      </w:r>
+      <w:r>
+        <w:rPr>
+          <w:sz w:val="40"/>
+          <w:szCs w:val="40"/>
+        </w:rPr>
+        <w:t xml:space="preserve">. Pull requests ka </w:t>
+      </w:r>
+      <w:proofErr w:type="spellStart"/>
+      <w:r>
+        <w:rPr>
+          <w:sz w:val="40"/>
+          <w:szCs w:val="40"/>
+        </w:rPr>
+        <w:t>mtlb</w:t>
+      </w:r>
+      <w:proofErr w:type="spellEnd"/>
+      <w:r>
+        <w:rPr>
+          <w:sz w:val="40"/>
+          <w:szCs w:val="40"/>
+        </w:rPr>
+        <w:t xml:space="preserve"> ye </w:t>
+      </w:r>
+      <w:proofErr w:type="spellStart"/>
+      <w:r>
+        <w:rPr>
+          <w:sz w:val="40"/>
+          <w:szCs w:val="40"/>
+        </w:rPr>
+        <w:t>hy</w:t>
+      </w:r>
+      <w:proofErr w:type="spellEnd"/>
+      <w:r>
+        <w:rPr>
+          <w:sz w:val="40"/>
+          <w:szCs w:val="40"/>
+        </w:rPr>
+        <w:t xml:space="preserve"> k </w:t>
+      </w:r>
+      <w:proofErr w:type="spellStart"/>
+      <w:r>
+        <w:rPr>
+          <w:sz w:val="40"/>
+          <w:szCs w:val="40"/>
+        </w:rPr>
+        <w:t>kisi</w:t>
+      </w:r>
+      <w:proofErr w:type="spellEnd"/>
+      <w:r>
+        <w:rPr>
+          <w:sz w:val="40"/>
+          <w:szCs w:val="40"/>
+        </w:rPr>
+        <w:t xml:space="preserve"> developer </w:t>
+      </w:r>
+      <w:proofErr w:type="spellStart"/>
+      <w:r>
+        <w:rPr>
+          <w:sz w:val="40"/>
+          <w:szCs w:val="40"/>
+        </w:rPr>
+        <w:t>ny</w:t>
+      </w:r>
+      <w:proofErr w:type="spellEnd"/>
+      <w:r>
+        <w:rPr>
+          <w:sz w:val="40"/>
+          <w:szCs w:val="40"/>
+        </w:rPr>
+        <w:t xml:space="preserve"> koi new </w:t>
+      </w:r>
+      <w:proofErr w:type="spellStart"/>
+      <w:r>
+        <w:rPr>
+          <w:sz w:val="40"/>
+          <w:szCs w:val="40"/>
+        </w:rPr>
+        <w:t>kaam</w:t>
+      </w:r>
+      <w:proofErr w:type="spellEnd"/>
+      <w:r>
+        <w:rPr>
+          <w:sz w:val="40"/>
+          <w:szCs w:val="40"/>
+        </w:rPr>
+        <w:t xml:space="preserve"> </w:t>
+      </w:r>
+      <w:proofErr w:type="spellStart"/>
+      <w:r>
+        <w:rPr>
+          <w:sz w:val="40"/>
+          <w:szCs w:val="40"/>
+        </w:rPr>
+        <w:t>kia</w:t>
+      </w:r>
+      <w:proofErr w:type="spellEnd"/>
+      <w:r>
+        <w:rPr>
+          <w:sz w:val="40"/>
+          <w:szCs w:val="40"/>
+        </w:rPr>
+        <w:t xml:space="preserve"> </w:t>
+      </w:r>
+      <w:proofErr w:type="spellStart"/>
+      <w:r>
+        <w:rPr>
+          <w:sz w:val="40"/>
+          <w:szCs w:val="40"/>
+        </w:rPr>
+        <w:t>hy</w:t>
+      </w:r>
+      <w:proofErr w:type="spellEnd"/>
+      <w:r>
+        <w:rPr>
+          <w:sz w:val="40"/>
+          <w:szCs w:val="40"/>
+        </w:rPr>
+        <w:t xml:space="preserve"> wo </w:t>
+      </w:r>
+      <w:proofErr w:type="spellStart"/>
+      <w:r>
+        <w:rPr>
+          <w:sz w:val="40"/>
+          <w:szCs w:val="40"/>
+        </w:rPr>
+        <w:t>chah</w:t>
+      </w:r>
+      <w:proofErr w:type="spellEnd"/>
+      <w:r>
+        <w:rPr>
+          <w:sz w:val="40"/>
+          <w:szCs w:val="40"/>
+        </w:rPr>
+        <w:t xml:space="preserve"> </w:t>
+      </w:r>
+      <w:proofErr w:type="spellStart"/>
+      <w:r>
+        <w:rPr>
+          <w:sz w:val="40"/>
+          <w:szCs w:val="40"/>
+        </w:rPr>
+        <w:t>raha</w:t>
+      </w:r>
+      <w:proofErr w:type="spellEnd"/>
+      <w:r>
+        <w:rPr>
+          <w:sz w:val="40"/>
+          <w:szCs w:val="40"/>
+        </w:rPr>
+        <w:t xml:space="preserve"> </w:t>
+      </w:r>
+      <w:proofErr w:type="spellStart"/>
+      <w:r>
+        <w:rPr>
+          <w:sz w:val="40"/>
+          <w:szCs w:val="40"/>
+        </w:rPr>
+        <w:t>hy</w:t>
+      </w:r>
+      <w:proofErr w:type="spellEnd"/>
+      <w:r>
+        <w:rPr>
+          <w:sz w:val="40"/>
+          <w:szCs w:val="40"/>
+        </w:rPr>
+        <w:t xml:space="preserve"> </w:t>
+      </w:r>
+      <w:proofErr w:type="spellStart"/>
+      <w:r>
+        <w:rPr>
+          <w:sz w:val="40"/>
+          <w:szCs w:val="40"/>
+        </w:rPr>
+        <w:t>usko</w:t>
+      </w:r>
+      <w:proofErr w:type="spellEnd"/>
+      <w:r>
+        <w:rPr>
+          <w:sz w:val="40"/>
+          <w:szCs w:val="40"/>
+        </w:rPr>
+        <w:t xml:space="preserve"> discuss </w:t>
+      </w:r>
+      <w:proofErr w:type="spellStart"/>
+      <w:r>
+        <w:rPr>
+          <w:sz w:val="40"/>
+          <w:szCs w:val="40"/>
+        </w:rPr>
+        <w:t>krna</w:t>
+      </w:r>
+      <w:proofErr w:type="spellEnd"/>
+      <w:r>
+        <w:rPr>
+          <w:sz w:val="40"/>
+          <w:szCs w:val="40"/>
+        </w:rPr>
+        <w:t xml:space="preserve"> or review </w:t>
+      </w:r>
+      <w:proofErr w:type="spellStart"/>
+      <w:r>
+        <w:rPr>
+          <w:sz w:val="40"/>
+          <w:szCs w:val="40"/>
+        </w:rPr>
+        <w:t>krwana</w:t>
+      </w:r>
+      <w:proofErr w:type="spellEnd"/>
+      <w:r>
+        <w:rPr>
+          <w:sz w:val="40"/>
+          <w:szCs w:val="40"/>
+        </w:rPr>
+        <w:t>.</w:t>
       </w:r>
     </w:p>
     <w:p>
@@ -181,8 +1093,1045 @@
           <w:szCs w:val="40"/>
         </w:rPr>
       </w:pPr>
+      <w:proofErr w:type="spellStart"/>
+      <w:r>
+        <w:rPr>
+          <w:sz w:val="40"/>
+          <w:szCs w:val="40"/>
+        </w:rPr>
+        <w:t>Aese</w:t>
+      </w:r>
+      <w:proofErr w:type="spellEnd"/>
+      <w:r>
+        <w:rPr>
+          <w:sz w:val="40"/>
+          <w:szCs w:val="40"/>
+        </w:rPr>
+        <w:t xml:space="preserve"> </w:t>
+      </w:r>
+      <w:proofErr w:type="spellStart"/>
+      <w:r>
+        <w:rPr>
+          <w:sz w:val="40"/>
+          <w:szCs w:val="40"/>
+        </w:rPr>
+        <w:t>smjho</w:t>
+      </w:r>
+      <w:proofErr w:type="spellEnd"/>
+      <w:r>
+        <w:rPr>
+          <w:sz w:val="40"/>
+          <w:szCs w:val="40"/>
+        </w:rPr>
+        <w:t xml:space="preserve"> k koi </w:t>
+      </w:r>
+      <w:proofErr w:type="spellStart"/>
+      <w:r>
+        <w:rPr>
+          <w:sz w:val="40"/>
+          <w:szCs w:val="40"/>
+        </w:rPr>
+        <w:t>keh</w:t>
+      </w:r>
+      <w:proofErr w:type="spellEnd"/>
+      <w:r>
+        <w:rPr>
+          <w:sz w:val="40"/>
+          <w:szCs w:val="40"/>
+        </w:rPr>
+        <w:t xml:space="preserve"> </w:t>
+      </w:r>
+      <w:proofErr w:type="spellStart"/>
+      <w:r>
+        <w:rPr>
+          <w:sz w:val="40"/>
+          <w:szCs w:val="40"/>
+        </w:rPr>
+        <w:t>raha</w:t>
+      </w:r>
+      <w:proofErr w:type="spellEnd"/>
+      <w:r>
+        <w:rPr>
+          <w:sz w:val="40"/>
+          <w:szCs w:val="40"/>
+        </w:rPr>
+        <w:t xml:space="preserve"> </w:t>
+      </w:r>
+      <w:proofErr w:type="spellStart"/>
+      <w:r>
+        <w:rPr>
+          <w:sz w:val="40"/>
+          <w:szCs w:val="40"/>
+        </w:rPr>
+        <w:t>hy</w:t>
+      </w:r>
+      <w:proofErr w:type="spellEnd"/>
+      <w:r>
+        <w:rPr>
+          <w:sz w:val="40"/>
+          <w:szCs w:val="40"/>
+        </w:rPr>
+        <w:t xml:space="preserve"> k hey people mere pass ye branch </w:t>
+      </w:r>
+      <w:proofErr w:type="spellStart"/>
+      <w:r>
+        <w:rPr>
+          <w:sz w:val="40"/>
+          <w:szCs w:val="40"/>
+        </w:rPr>
+        <w:t>hy</w:t>
+      </w:r>
+      <w:proofErr w:type="spellEnd"/>
+      <w:r>
+        <w:rPr>
+          <w:sz w:val="40"/>
+          <w:szCs w:val="40"/>
+        </w:rPr>
+        <w:t xml:space="preserve"> is feature k </w:t>
+      </w:r>
+      <w:proofErr w:type="spellStart"/>
+      <w:r>
+        <w:rPr>
+          <w:sz w:val="40"/>
+          <w:szCs w:val="40"/>
+        </w:rPr>
+        <w:t>sath</w:t>
+      </w:r>
+      <w:proofErr w:type="spellEnd"/>
+      <w:r>
+        <w:rPr>
+          <w:sz w:val="40"/>
+          <w:szCs w:val="40"/>
+        </w:rPr>
+        <w:t xml:space="preserve"> jo </w:t>
+      </w:r>
+      <w:proofErr w:type="spellStart"/>
+      <w:r>
+        <w:rPr>
+          <w:sz w:val="40"/>
+          <w:szCs w:val="40"/>
+        </w:rPr>
+        <w:t>mny</w:t>
+      </w:r>
+      <w:proofErr w:type="spellEnd"/>
+      <w:r>
+        <w:rPr>
+          <w:sz w:val="40"/>
+          <w:szCs w:val="40"/>
+        </w:rPr>
+        <w:t xml:space="preserve"> complete </w:t>
+      </w:r>
+      <w:proofErr w:type="spellStart"/>
+      <w:r>
+        <w:rPr>
+          <w:sz w:val="40"/>
+          <w:szCs w:val="40"/>
+        </w:rPr>
+        <w:t>kia</w:t>
+      </w:r>
+      <w:proofErr w:type="spellEnd"/>
+      <w:r>
+        <w:rPr>
+          <w:sz w:val="40"/>
+          <w:szCs w:val="40"/>
+        </w:rPr>
+        <w:t xml:space="preserve"> </w:t>
+      </w:r>
+      <w:proofErr w:type="spellStart"/>
+      <w:r>
+        <w:rPr>
+          <w:sz w:val="40"/>
+          <w:szCs w:val="40"/>
+        </w:rPr>
+        <w:t>hy</w:t>
+      </w:r>
+      <w:proofErr w:type="spellEnd"/>
+      <w:r>
+        <w:rPr>
+          <w:sz w:val="40"/>
+          <w:szCs w:val="40"/>
+        </w:rPr>
+        <w:t xml:space="preserve"> </w:t>
+      </w:r>
+      <w:proofErr w:type="spellStart"/>
+      <w:r>
+        <w:rPr>
+          <w:sz w:val="40"/>
+          <w:szCs w:val="40"/>
+        </w:rPr>
+        <w:t>abhi</w:t>
+      </w:r>
+      <w:proofErr w:type="spellEnd"/>
+      <w:r>
+        <w:rPr>
+          <w:sz w:val="40"/>
+          <w:szCs w:val="40"/>
+        </w:rPr>
+        <w:t xml:space="preserve"> or </w:t>
+      </w:r>
+      <w:proofErr w:type="spellStart"/>
+      <w:r>
+        <w:rPr>
+          <w:sz w:val="40"/>
+          <w:szCs w:val="40"/>
+        </w:rPr>
+        <w:t>mjy</w:t>
+      </w:r>
+      <w:proofErr w:type="spellEnd"/>
+      <w:r>
+        <w:rPr>
+          <w:sz w:val="40"/>
+          <w:szCs w:val="40"/>
+        </w:rPr>
+        <w:t xml:space="preserve"> lg ra </w:t>
+      </w:r>
+      <w:proofErr w:type="spellStart"/>
+      <w:r>
+        <w:rPr>
+          <w:sz w:val="40"/>
+          <w:szCs w:val="40"/>
+        </w:rPr>
+        <w:t>hy</w:t>
+      </w:r>
+      <w:proofErr w:type="spellEnd"/>
+      <w:r>
+        <w:rPr>
+          <w:sz w:val="40"/>
+          <w:szCs w:val="40"/>
+        </w:rPr>
+        <w:t xml:space="preserve"> complete </w:t>
+      </w:r>
+      <w:proofErr w:type="spellStart"/>
+      <w:r>
+        <w:rPr>
+          <w:sz w:val="40"/>
+          <w:szCs w:val="40"/>
+        </w:rPr>
+        <w:t>hogya</w:t>
+      </w:r>
+      <w:proofErr w:type="spellEnd"/>
+      <w:r>
+        <w:rPr>
+          <w:sz w:val="40"/>
+          <w:szCs w:val="40"/>
+        </w:rPr>
+        <w:t xml:space="preserve"> </w:t>
+      </w:r>
+      <w:proofErr w:type="spellStart"/>
+      <w:r>
+        <w:rPr>
+          <w:sz w:val="40"/>
+          <w:szCs w:val="40"/>
+        </w:rPr>
+        <w:t>hy</w:t>
+      </w:r>
+      <w:proofErr w:type="spellEnd"/>
+      <w:r>
+        <w:rPr>
+          <w:sz w:val="40"/>
+          <w:szCs w:val="40"/>
+        </w:rPr>
+        <w:t>.</w:t>
+      </w:r>
+    </w:p>
+    <w:p>
+      <w:pPr>
+        <w:rPr>
+          <w:sz w:val="40"/>
+          <w:szCs w:val="40"/>
+        </w:rPr>
+      </w:pPr>
+    </w:p>
+    <w:p>
+      <w:pPr>
+        <w:rPr>
+          <w:b/>
+          <w:bCs/>
+          <w:sz w:val="32"/>
+          <w:szCs w:val="32"/>
+        </w:rPr>
+      </w:pPr>
+      <w:r>
+        <w:rPr>
+          <w:b/>
+          <w:bCs/>
+          <w:sz w:val="32"/>
+          <w:szCs w:val="32"/>
+        </w:rPr>
+        <w:lastRenderedPageBreak/>
+        <w:t>Fork and Clone Workflow:</w:t>
+      </w:r>
+    </w:p>
+    <w:p>
+      <w:pPr>
+        <w:rPr>
+          <w:sz w:val="32"/>
+          <w:szCs w:val="32"/>
+        </w:rPr>
+      </w:pPr>
       <w:bookmarkStart w:id="0" w:name="_GoBack"/>
-      <w:bookmarkEnd w:id="0"/>
+      <w:r>
+        <w:rPr>
+          <w:sz w:val="32"/>
+          <w:szCs w:val="32"/>
+        </w:rPr>
+        <w:t xml:space="preserve">Har </w:t>
+      </w:r>
+      <w:proofErr w:type="spellStart"/>
+      <w:r>
+        <w:rPr>
+          <w:sz w:val="32"/>
+          <w:szCs w:val="32"/>
+        </w:rPr>
+        <w:t>bnde</w:t>
+      </w:r>
+      <w:proofErr w:type="spellEnd"/>
+      <w:r>
+        <w:rPr>
+          <w:sz w:val="32"/>
+          <w:szCs w:val="32"/>
+        </w:rPr>
+        <w:t xml:space="preserve"> k </w:t>
+      </w:r>
+      <w:proofErr w:type="spellStart"/>
+      <w:r>
+        <w:rPr>
+          <w:sz w:val="32"/>
+          <w:szCs w:val="32"/>
+        </w:rPr>
+        <w:t>liye</w:t>
+      </w:r>
+      <w:proofErr w:type="spellEnd"/>
+      <w:r>
+        <w:rPr>
+          <w:sz w:val="32"/>
+          <w:szCs w:val="32"/>
+        </w:rPr>
+        <w:t xml:space="preserve"> invite request </w:t>
+      </w:r>
+      <w:proofErr w:type="spellStart"/>
+      <w:r>
+        <w:rPr>
+          <w:sz w:val="32"/>
+          <w:szCs w:val="32"/>
+        </w:rPr>
+        <w:t>bhejna</w:t>
+      </w:r>
+      <w:proofErr w:type="spellEnd"/>
+      <w:r>
+        <w:rPr>
+          <w:sz w:val="32"/>
+          <w:szCs w:val="32"/>
+        </w:rPr>
+        <w:t xml:space="preserve"> </w:t>
+      </w:r>
+      <w:proofErr w:type="spellStart"/>
+      <w:r>
+        <w:rPr>
+          <w:sz w:val="32"/>
+          <w:szCs w:val="32"/>
+        </w:rPr>
+        <w:t>mushkil</w:t>
+      </w:r>
+      <w:proofErr w:type="spellEnd"/>
+      <w:r>
+        <w:rPr>
+          <w:sz w:val="32"/>
+          <w:szCs w:val="32"/>
+        </w:rPr>
+        <w:t xml:space="preserve"> </w:t>
+      </w:r>
+      <w:proofErr w:type="spellStart"/>
+      <w:r>
+        <w:rPr>
+          <w:sz w:val="32"/>
+          <w:szCs w:val="32"/>
+        </w:rPr>
+        <w:t>hy</w:t>
+      </w:r>
+      <w:proofErr w:type="spellEnd"/>
+      <w:r>
+        <w:rPr>
+          <w:sz w:val="32"/>
+          <w:szCs w:val="32"/>
+        </w:rPr>
+        <w:t xml:space="preserve"> </w:t>
+      </w:r>
+      <w:proofErr w:type="spellStart"/>
+      <w:r>
+        <w:rPr>
+          <w:sz w:val="32"/>
+          <w:szCs w:val="32"/>
+        </w:rPr>
+        <w:t>agr</w:t>
+      </w:r>
+      <w:proofErr w:type="spellEnd"/>
+      <w:r>
+        <w:rPr>
+          <w:sz w:val="32"/>
+          <w:szCs w:val="32"/>
+        </w:rPr>
+        <w:t xml:space="preserve"> </w:t>
+      </w:r>
+      <w:proofErr w:type="spellStart"/>
+      <w:r>
+        <w:rPr>
+          <w:sz w:val="32"/>
+          <w:szCs w:val="32"/>
+        </w:rPr>
+        <w:t>apka</w:t>
+      </w:r>
+      <w:proofErr w:type="spellEnd"/>
+      <w:r>
+        <w:rPr>
+          <w:sz w:val="32"/>
+          <w:szCs w:val="32"/>
+        </w:rPr>
+        <w:t xml:space="preserve"> koi open source project </w:t>
+      </w:r>
+      <w:proofErr w:type="spellStart"/>
+      <w:r>
+        <w:rPr>
+          <w:sz w:val="32"/>
+          <w:szCs w:val="32"/>
+        </w:rPr>
+        <w:t>hy</w:t>
+      </w:r>
+      <w:proofErr w:type="spellEnd"/>
+      <w:r>
+        <w:rPr>
+          <w:sz w:val="32"/>
+          <w:szCs w:val="32"/>
+        </w:rPr>
+        <w:t xml:space="preserve"> is workflow me </w:t>
+      </w:r>
+      <w:proofErr w:type="spellStart"/>
+      <w:r>
+        <w:rPr>
+          <w:sz w:val="32"/>
+          <w:szCs w:val="32"/>
+        </w:rPr>
+        <w:t>hota</w:t>
+      </w:r>
+      <w:proofErr w:type="spellEnd"/>
+      <w:r>
+        <w:rPr>
+          <w:sz w:val="32"/>
+          <w:szCs w:val="32"/>
+        </w:rPr>
+        <w:t xml:space="preserve"> ye </w:t>
+      </w:r>
+      <w:proofErr w:type="spellStart"/>
+      <w:r>
+        <w:rPr>
+          <w:sz w:val="32"/>
+          <w:szCs w:val="32"/>
+        </w:rPr>
+        <w:t>hy</w:t>
+      </w:r>
+      <w:proofErr w:type="spellEnd"/>
+      <w:r>
+        <w:rPr>
+          <w:sz w:val="32"/>
+          <w:szCs w:val="32"/>
+        </w:rPr>
+        <w:t xml:space="preserve"> k </w:t>
+      </w:r>
+      <w:proofErr w:type="spellStart"/>
+      <w:r>
+        <w:rPr>
+          <w:sz w:val="32"/>
+          <w:szCs w:val="32"/>
+        </w:rPr>
+        <w:t>hr</w:t>
+      </w:r>
+      <w:proofErr w:type="spellEnd"/>
+      <w:r>
+        <w:rPr>
+          <w:sz w:val="32"/>
+          <w:szCs w:val="32"/>
+        </w:rPr>
+        <w:t xml:space="preserve"> </w:t>
+      </w:r>
+      <w:proofErr w:type="spellStart"/>
+      <w:r>
+        <w:rPr>
+          <w:sz w:val="32"/>
+          <w:szCs w:val="32"/>
+        </w:rPr>
+        <w:t>bnda</w:t>
+      </w:r>
+      <w:proofErr w:type="spellEnd"/>
+      <w:r>
+        <w:rPr>
+          <w:sz w:val="32"/>
+          <w:szCs w:val="32"/>
+        </w:rPr>
+        <w:t xml:space="preserve"> </w:t>
+      </w:r>
+      <w:proofErr w:type="spellStart"/>
+      <w:r>
+        <w:rPr>
+          <w:sz w:val="32"/>
+          <w:szCs w:val="32"/>
+        </w:rPr>
+        <w:t>isko</w:t>
+      </w:r>
+      <w:proofErr w:type="spellEnd"/>
+      <w:r>
+        <w:rPr>
+          <w:sz w:val="32"/>
+          <w:szCs w:val="32"/>
+        </w:rPr>
+        <w:t xml:space="preserve"> fork </w:t>
+      </w:r>
+      <w:proofErr w:type="spellStart"/>
+      <w:r>
+        <w:rPr>
+          <w:sz w:val="32"/>
+          <w:szCs w:val="32"/>
+        </w:rPr>
+        <w:t>krta</w:t>
+      </w:r>
+      <w:proofErr w:type="spellEnd"/>
+      <w:r>
+        <w:rPr>
+          <w:sz w:val="32"/>
+          <w:szCs w:val="32"/>
+        </w:rPr>
+        <w:t xml:space="preserve"> </w:t>
+      </w:r>
+      <w:proofErr w:type="spellStart"/>
+      <w:r>
+        <w:rPr>
+          <w:sz w:val="32"/>
+          <w:szCs w:val="32"/>
+        </w:rPr>
+        <w:t>hy</w:t>
+      </w:r>
+      <w:proofErr w:type="spellEnd"/>
+      <w:r>
+        <w:rPr>
+          <w:sz w:val="32"/>
+          <w:szCs w:val="32"/>
+        </w:rPr>
+        <w:t xml:space="preserve"> or ye </w:t>
+      </w:r>
+      <w:proofErr w:type="spellStart"/>
+      <w:r>
+        <w:rPr>
+          <w:sz w:val="32"/>
+          <w:szCs w:val="32"/>
+        </w:rPr>
+        <w:t>uski</w:t>
+      </w:r>
+      <w:proofErr w:type="spellEnd"/>
+      <w:r>
+        <w:rPr>
+          <w:sz w:val="32"/>
+          <w:szCs w:val="32"/>
+        </w:rPr>
+        <w:t xml:space="preserve"> </w:t>
+      </w:r>
+      <w:proofErr w:type="spellStart"/>
+      <w:r>
+        <w:rPr>
+          <w:sz w:val="32"/>
+          <w:szCs w:val="32"/>
+        </w:rPr>
+        <w:t>apni</w:t>
+      </w:r>
+      <w:proofErr w:type="spellEnd"/>
+      <w:r>
+        <w:rPr>
+          <w:sz w:val="32"/>
+          <w:szCs w:val="32"/>
+        </w:rPr>
+        <w:t xml:space="preserve"> repo bn </w:t>
+      </w:r>
+      <w:proofErr w:type="spellStart"/>
+      <w:r>
+        <w:rPr>
+          <w:sz w:val="32"/>
+          <w:szCs w:val="32"/>
+        </w:rPr>
+        <w:t>jati</w:t>
+      </w:r>
+      <w:proofErr w:type="spellEnd"/>
+      <w:r>
+        <w:rPr>
+          <w:sz w:val="32"/>
+          <w:szCs w:val="32"/>
+        </w:rPr>
+        <w:t xml:space="preserve"> </w:t>
+      </w:r>
+      <w:proofErr w:type="spellStart"/>
+      <w:r>
+        <w:rPr>
+          <w:sz w:val="32"/>
+          <w:szCs w:val="32"/>
+        </w:rPr>
+        <w:t>hy</w:t>
+      </w:r>
+      <w:proofErr w:type="spellEnd"/>
+      <w:r>
+        <w:rPr>
+          <w:sz w:val="32"/>
+          <w:szCs w:val="32"/>
+        </w:rPr>
+        <w:t xml:space="preserve"> </w:t>
+      </w:r>
+      <w:proofErr w:type="spellStart"/>
+      <w:r>
+        <w:rPr>
+          <w:sz w:val="32"/>
+          <w:szCs w:val="32"/>
+        </w:rPr>
+        <w:t>phir</w:t>
+      </w:r>
+      <w:proofErr w:type="spellEnd"/>
+      <w:r>
+        <w:rPr>
+          <w:sz w:val="32"/>
+          <w:szCs w:val="32"/>
+        </w:rPr>
+        <w:t xml:space="preserve"> wo </w:t>
+      </w:r>
+      <w:proofErr w:type="spellStart"/>
+      <w:r>
+        <w:rPr>
+          <w:sz w:val="32"/>
+          <w:szCs w:val="32"/>
+        </w:rPr>
+        <w:t>isme</w:t>
+      </w:r>
+      <w:proofErr w:type="spellEnd"/>
+      <w:r>
+        <w:rPr>
+          <w:sz w:val="32"/>
+          <w:szCs w:val="32"/>
+        </w:rPr>
+        <w:t xml:space="preserve"> changes </w:t>
+      </w:r>
+      <w:proofErr w:type="spellStart"/>
+      <w:r>
+        <w:rPr>
+          <w:sz w:val="32"/>
+          <w:szCs w:val="32"/>
+        </w:rPr>
+        <w:t>krta</w:t>
+      </w:r>
+      <w:proofErr w:type="spellEnd"/>
+      <w:r>
+        <w:rPr>
+          <w:sz w:val="32"/>
+          <w:szCs w:val="32"/>
+        </w:rPr>
+        <w:t xml:space="preserve"> </w:t>
+      </w:r>
+      <w:proofErr w:type="spellStart"/>
+      <w:r>
+        <w:rPr>
+          <w:sz w:val="32"/>
+          <w:szCs w:val="32"/>
+        </w:rPr>
+        <w:t>hy</w:t>
+      </w:r>
+      <w:proofErr w:type="spellEnd"/>
+      <w:r>
+        <w:rPr>
+          <w:sz w:val="32"/>
+          <w:szCs w:val="32"/>
+        </w:rPr>
+        <w:t xml:space="preserve"> push </w:t>
+      </w:r>
+      <w:proofErr w:type="spellStart"/>
+      <w:r>
+        <w:rPr>
+          <w:sz w:val="32"/>
+          <w:szCs w:val="32"/>
+        </w:rPr>
+        <w:t>kr</w:t>
+      </w:r>
+      <w:proofErr w:type="spellEnd"/>
+      <w:r>
+        <w:rPr>
+          <w:sz w:val="32"/>
+          <w:szCs w:val="32"/>
+        </w:rPr>
+        <w:t xml:space="preserve"> </w:t>
+      </w:r>
+      <w:proofErr w:type="spellStart"/>
+      <w:r>
+        <w:rPr>
+          <w:sz w:val="32"/>
+          <w:szCs w:val="32"/>
+        </w:rPr>
+        <w:t>skta</w:t>
+      </w:r>
+      <w:proofErr w:type="spellEnd"/>
+      <w:r>
+        <w:rPr>
+          <w:sz w:val="32"/>
+          <w:szCs w:val="32"/>
+        </w:rPr>
+        <w:t xml:space="preserve"> </w:t>
+      </w:r>
+      <w:proofErr w:type="spellStart"/>
+      <w:r>
+        <w:rPr>
+          <w:sz w:val="32"/>
+          <w:szCs w:val="32"/>
+        </w:rPr>
+        <w:t>hy</w:t>
+      </w:r>
+      <w:proofErr w:type="spellEnd"/>
+      <w:r>
+        <w:rPr>
+          <w:sz w:val="32"/>
+          <w:szCs w:val="32"/>
+        </w:rPr>
+        <w:t xml:space="preserve"> or end </w:t>
+      </w:r>
+      <w:proofErr w:type="spellStart"/>
+      <w:r>
+        <w:rPr>
+          <w:sz w:val="32"/>
+          <w:szCs w:val="32"/>
+        </w:rPr>
+        <w:t>mein</w:t>
+      </w:r>
+      <w:proofErr w:type="spellEnd"/>
+      <w:r>
+        <w:rPr>
+          <w:sz w:val="32"/>
+          <w:szCs w:val="32"/>
+        </w:rPr>
+        <w:t xml:space="preserve"> pull request </w:t>
+      </w:r>
+      <w:proofErr w:type="spellStart"/>
+      <w:r>
+        <w:rPr>
+          <w:sz w:val="32"/>
+          <w:szCs w:val="32"/>
+        </w:rPr>
+        <w:t>bhejta</w:t>
+      </w:r>
+      <w:proofErr w:type="spellEnd"/>
+      <w:r>
+        <w:rPr>
+          <w:sz w:val="32"/>
+          <w:szCs w:val="32"/>
+        </w:rPr>
+        <w:t xml:space="preserve"> </w:t>
+      </w:r>
+      <w:proofErr w:type="spellStart"/>
+      <w:r>
+        <w:rPr>
+          <w:sz w:val="32"/>
+          <w:szCs w:val="32"/>
+        </w:rPr>
+        <w:t>hy</w:t>
+      </w:r>
+      <w:proofErr w:type="spellEnd"/>
+      <w:r>
+        <w:rPr>
+          <w:sz w:val="32"/>
+          <w:szCs w:val="32"/>
+        </w:rPr>
+        <w:t xml:space="preserve"> owner ko.</w:t>
+      </w:r>
+    </w:p>
+    <w:bookmarkEnd w:id="0"/>
+    <w:p>
+      <w:pPr>
+        <w:rPr>
+          <w:sz w:val="40"/>
+          <w:szCs w:val="40"/>
+        </w:rPr>
+      </w:pPr>
+    </w:p>
+    <w:p>
+      <w:pPr>
+        <w:rPr>
+          <w:b/>
+          <w:bCs/>
+          <w:sz w:val="32"/>
+          <w:szCs w:val="32"/>
+        </w:rPr>
+      </w:pPr>
+      <w:r>
+        <w:rPr>
+          <w:b/>
+          <w:bCs/>
+          <w:sz w:val="32"/>
+          <w:szCs w:val="32"/>
+        </w:rPr>
+        <w:t>Extra:</w:t>
+      </w:r>
+    </w:p>
+    <w:p>
+      <w:pPr>
+        <w:rPr>
+          <w:sz w:val="40"/>
+          <w:szCs w:val="40"/>
+        </w:rPr>
+      </w:pPr>
+      <w:r>
+        <w:rPr>
+          <w:sz w:val="40"/>
+          <w:szCs w:val="40"/>
+        </w:rPr>
+        <w:t xml:space="preserve">Good practice </w:t>
+      </w:r>
+      <w:proofErr w:type="spellStart"/>
+      <w:r>
+        <w:rPr>
+          <w:sz w:val="40"/>
+          <w:szCs w:val="40"/>
+        </w:rPr>
+        <w:t>hy</w:t>
+      </w:r>
+      <w:proofErr w:type="spellEnd"/>
+      <w:r>
+        <w:rPr>
+          <w:sz w:val="40"/>
+          <w:szCs w:val="40"/>
+        </w:rPr>
+        <w:t xml:space="preserve"> k ap </w:t>
+      </w:r>
+      <w:proofErr w:type="spellStart"/>
+      <w:r>
+        <w:rPr>
+          <w:sz w:val="40"/>
+          <w:szCs w:val="40"/>
+        </w:rPr>
+        <w:t>agr</w:t>
+      </w:r>
+      <w:proofErr w:type="spellEnd"/>
+      <w:r>
+        <w:rPr>
+          <w:sz w:val="40"/>
+          <w:szCs w:val="40"/>
+        </w:rPr>
+        <w:t xml:space="preserve"> collaboration </w:t>
+      </w:r>
+      <w:proofErr w:type="spellStart"/>
+      <w:r>
+        <w:rPr>
+          <w:sz w:val="40"/>
+          <w:szCs w:val="40"/>
+        </w:rPr>
+        <w:t>mein</w:t>
+      </w:r>
+      <w:proofErr w:type="spellEnd"/>
+      <w:r>
+        <w:rPr>
+          <w:sz w:val="40"/>
+          <w:szCs w:val="40"/>
+        </w:rPr>
+        <w:t xml:space="preserve"> ho to koi b new branch </w:t>
+      </w:r>
+      <w:proofErr w:type="spellStart"/>
+      <w:r>
+        <w:rPr>
+          <w:sz w:val="40"/>
+          <w:szCs w:val="40"/>
+        </w:rPr>
+        <w:t>bnane</w:t>
+      </w:r>
+      <w:proofErr w:type="spellEnd"/>
+      <w:r>
+        <w:rPr>
+          <w:sz w:val="40"/>
+          <w:szCs w:val="40"/>
+        </w:rPr>
+        <w:t xml:space="preserve"> se </w:t>
+      </w:r>
+      <w:proofErr w:type="spellStart"/>
+      <w:r>
+        <w:rPr>
+          <w:sz w:val="40"/>
+          <w:szCs w:val="40"/>
+        </w:rPr>
+        <w:t>pehle</w:t>
+      </w:r>
+      <w:proofErr w:type="spellEnd"/>
+      <w:r>
+        <w:rPr>
+          <w:sz w:val="40"/>
+          <w:szCs w:val="40"/>
+        </w:rPr>
+        <w:t xml:space="preserve"> ap git pull run </w:t>
+      </w:r>
+      <w:proofErr w:type="spellStart"/>
+      <w:r>
+        <w:rPr>
+          <w:sz w:val="40"/>
+          <w:szCs w:val="40"/>
+        </w:rPr>
+        <w:t>kr</w:t>
+      </w:r>
+      <w:proofErr w:type="spellEnd"/>
+      <w:r>
+        <w:rPr>
+          <w:sz w:val="40"/>
+          <w:szCs w:val="40"/>
+        </w:rPr>
+        <w:t xml:space="preserve"> k check </w:t>
+      </w:r>
+      <w:proofErr w:type="spellStart"/>
+      <w:r>
+        <w:rPr>
+          <w:sz w:val="40"/>
+          <w:szCs w:val="40"/>
+        </w:rPr>
+        <w:t>kr</w:t>
+      </w:r>
+      <w:proofErr w:type="spellEnd"/>
+      <w:r>
+        <w:rPr>
+          <w:sz w:val="40"/>
+          <w:szCs w:val="40"/>
+        </w:rPr>
+        <w:t xml:space="preserve"> lo maybe </w:t>
+      </w:r>
+      <w:proofErr w:type="spellStart"/>
+      <w:r>
+        <w:rPr>
+          <w:sz w:val="40"/>
+          <w:szCs w:val="40"/>
+        </w:rPr>
+        <w:t>apke</w:t>
+      </w:r>
+      <w:proofErr w:type="spellEnd"/>
+      <w:r>
+        <w:rPr>
+          <w:sz w:val="40"/>
+          <w:szCs w:val="40"/>
+        </w:rPr>
+        <w:t xml:space="preserve"> </w:t>
+      </w:r>
+      <w:proofErr w:type="spellStart"/>
+      <w:r>
+        <w:rPr>
+          <w:sz w:val="40"/>
+          <w:szCs w:val="40"/>
+        </w:rPr>
+        <w:t>kisi</w:t>
+      </w:r>
+      <w:proofErr w:type="spellEnd"/>
+      <w:r>
+        <w:rPr>
+          <w:sz w:val="40"/>
+          <w:szCs w:val="40"/>
+        </w:rPr>
+        <w:t xml:space="preserve"> </w:t>
+      </w:r>
+      <w:proofErr w:type="spellStart"/>
+      <w:r>
+        <w:rPr>
+          <w:sz w:val="40"/>
+          <w:szCs w:val="40"/>
+        </w:rPr>
+        <w:t>co worker</w:t>
+      </w:r>
+      <w:proofErr w:type="spellEnd"/>
+      <w:r>
+        <w:rPr>
+          <w:sz w:val="40"/>
+          <w:szCs w:val="40"/>
+        </w:rPr>
+        <w:t xml:space="preserve"> </w:t>
+      </w:r>
+      <w:proofErr w:type="spellStart"/>
+      <w:r>
+        <w:rPr>
+          <w:sz w:val="40"/>
+          <w:szCs w:val="40"/>
+        </w:rPr>
+        <w:t>ny</w:t>
+      </w:r>
+      <w:proofErr w:type="spellEnd"/>
+      <w:r>
+        <w:rPr>
+          <w:sz w:val="40"/>
+          <w:szCs w:val="40"/>
+        </w:rPr>
+        <w:t xml:space="preserve"> changes </w:t>
+      </w:r>
+      <w:proofErr w:type="spellStart"/>
+      <w:r>
+        <w:rPr>
+          <w:sz w:val="40"/>
+          <w:szCs w:val="40"/>
+        </w:rPr>
+        <w:t>ki</w:t>
+      </w:r>
+      <w:proofErr w:type="spellEnd"/>
+      <w:r>
+        <w:rPr>
+          <w:sz w:val="40"/>
+          <w:szCs w:val="40"/>
+        </w:rPr>
+        <w:t xml:space="preserve"> hon us branch me </w:t>
+      </w:r>
+      <w:proofErr w:type="spellStart"/>
+      <w:r>
+        <w:rPr>
+          <w:sz w:val="40"/>
+          <w:szCs w:val="40"/>
+        </w:rPr>
+        <w:t>jis</w:t>
+      </w:r>
+      <w:proofErr w:type="spellEnd"/>
+      <w:r>
+        <w:rPr>
+          <w:sz w:val="40"/>
+          <w:szCs w:val="40"/>
+        </w:rPr>
+        <w:t xml:space="preserve"> se ag yap new branch </w:t>
+      </w:r>
+      <w:proofErr w:type="spellStart"/>
+      <w:r>
+        <w:rPr>
+          <w:sz w:val="40"/>
+          <w:szCs w:val="40"/>
+        </w:rPr>
+        <w:t>bna</w:t>
+      </w:r>
+      <w:proofErr w:type="spellEnd"/>
+      <w:r>
+        <w:rPr>
+          <w:sz w:val="40"/>
+          <w:szCs w:val="40"/>
+        </w:rPr>
+        <w:t xml:space="preserve"> </w:t>
+      </w:r>
+      <w:proofErr w:type="spellStart"/>
+      <w:r>
+        <w:rPr>
+          <w:sz w:val="40"/>
+          <w:szCs w:val="40"/>
+        </w:rPr>
+        <w:t>rhy</w:t>
+      </w:r>
+      <w:proofErr w:type="spellEnd"/>
+      <w:r>
+        <w:rPr>
+          <w:sz w:val="40"/>
+          <w:szCs w:val="40"/>
+        </w:rPr>
+        <w:t xml:space="preserve"> ho.</w:t>
+      </w:r>
+    </w:p>
+    <w:p>
+      <w:pPr>
+        <w:rPr>
+          <w:sz w:val="40"/>
+          <w:szCs w:val="40"/>
+        </w:rPr>
+      </w:pPr>
     </w:p>
     <w:p>
       <w:pPr>
@@ -205,7 +2154,7 @@
 </file>
 
 <file path=word/styles.xml><?xml version="1.0" encoding="utf-8"?>
-<w:styles xmlns:mc="http://schemas.openxmlformats.org/markup-compatibility/2006" xmlns:r="http://schemas.openxmlformats.org/officeDocument/2006/relationships" xmlns:w="http://schemas.openxmlformats.org/wordprocessingml/2006/main" xmlns:w14="http://schemas.microsoft.com/office/word/2010/wordml" xmlns:w15="http://schemas.microsoft.com/office/word/2012/wordml" xmlns:w16se="http://schemas.microsoft.com/office/word/2015/wordml/symex" mc:Ignorable="w14 w15 w16se">
+<w:styles xmlns:mc="http://schemas.openxmlformats.org/markup-compatibility/2006" xmlns:r="http://schemas.openxmlformats.org/officeDocument/2006/relationships" xmlns:w="http://schemas.openxmlformats.org/wordprocessingml/2006/main" xmlns:w14="http://schemas.microsoft.com/office/word/2010/wordml" xmlns:w15="http://schemas.microsoft.com/office/word/2012/wordml" xmlns:w16cex="http://schemas.microsoft.com/office/word/2018/wordml/cex" xmlns:w16cid="http://schemas.microsoft.com/office/word/2016/wordml/cid" xmlns:w16="http://schemas.microsoft.com/office/word/2018/wordml" xmlns:w16se="http://schemas.microsoft.com/office/word/2015/wordml/symex" mc:Ignorable="w14 w15 w16se w16cid w16 w16cex">
   <w:docDefaults>
     <w:rPrDefault>
       <w:rPr>
@@ -221,7 +2170,7 @@
       </w:pPr>
     </w:pPrDefault>
   </w:docDefaults>
-  <w:latentStyles w:defLockedState="0" w:defUIPriority="99" w:defSemiHidden="0" w:defUnhideWhenUsed="0" w:defQFormat="0" w:count="371">
+  <w:latentStyles w:defLockedState="0" w:defUIPriority="99" w:defSemiHidden="0" w:defUnhideWhenUsed="0" w:defQFormat="0" w:count="376">
     <w:lsdException w:name="Normal" w:uiPriority="0" w:qFormat="1"/>
     <w:lsdException w:name="heading 1" w:uiPriority="9" w:qFormat="1"/>
     <w:lsdException w:name="heading 2" w:semiHidden="1" w:uiPriority="9" w:unhideWhenUsed="1" w:qFormat="1"/>
@@ -327,7 +2276,6 @@
     <w:lsdException w:name="HTML Sample" w:semiHidden="1" w:unhideWhenUsed="1"/>
     <w:lsdException w:name="HTML Typewriter" w:semiHidden="1" w:unhideWhenUsed="1"/>
     <w:lsdException w:name="HTML Variable" w:semiHidden="1" w:unhideWhenUsed="1"/>
-    <w:lsdException w:name="Normal Table" w:semiHidden="1" w:unhideWhenUsed="1"/>
     <w:lsdException w:name="annotation subject" w:semiHidden="1" w:unhideWhenUsed="1"/>
     <w:lsdException w:name="No List" w:semiHidden="1" w:unhideWhenUsed="1"/>
     <w:lsdException w:name="Outline List 1" w:semiHidden="1" w:unhideWhenUsed="1"/>
@@ -370,11 +2318,8 @@
     <w:lsdException w:name="Table Contemporary" w:semiHidden="1" w:unhideWhenUsed="1"/>
     <w:lsdException w:name="Table Elegant" w:semiHidden="1" w:unhideWhenUsed="1"/>
     <w:lsdException w:name="Table Professional" w:semiHidden="1" w:unhideWhenUsed="1"/>
-    <w:lsdException w:name="Table Subtle 1" w:semiHidden="1" w:unhideWhenUsed="1"/>
     <w:lsdException w:name="Table Subtle 2" w:semiHidden="1" w:unhideWhenUsed="1"/>
     <w:lsdException w:name="Table Web 1" w:semiHidden="1" w:unhideWhenUsed="1"/>
-    <w:lsdException w:name="Table Web 2" w:semiHidden="1" w:unhideWhenUsed="1"/>
-    <w:lsdException w:name="Table Web 3" w:semiHidden="1" w:unhideWhenUsed="1"/>
     <w:lsdException w:name="Balloon Text" w:semiHidden="1" w:unhideWhenUsed="1"/>
     <w:lsdException w:name="Table Grid" w:uiPriority="39"/>
     <w:lsdException w:name="Table Theme" w:semiHidden="1" w:unhideWhenUsed="1"/>
@@ -593,6 +2538,11 @@
     <w:lsdException w:name="List Table 5 Dark Accent 6" w:uiPriority="50"/>
     <w:lsdException w:name="List Table 6 Colorful Accent 6" w:uiPriority="51"/>
     <w:lsdException w:name="List Table 7 Colorful Accent 6" w:uiPriority="52"/>
+    <w:lsdException w:name="Mention" w:semiHidden="1" w:unhideWhenUsed="1"/>
+    <w:lsdException w:name="Smart Hyperlink" w:semiHidden="1" w:unhideWhenUsed="1"/>
+    <w:lsdException w:name="Hashtag" w:semiHidden="1" w:unhideWhenUsed="1"/>
+    <w:lsdException w:name="Unresolved Mention" w:semiHidden="1" w:unhideWhenUsed="1"/>
+    <w:lsdException w:name="Smart Link" w:semiHidden="1" w:unhideWhenUsed="1"/>
   </w:latentStyles>
   <w:style w:type="paragraph" w:default="1" w:styleId="Normal">
     <w:name w:val="Normal"/>

</xml_diff>